<commit_message>
Changed due dates on syllabus
</commit_message>
<xml_diff>
--- a/INFO-3111 Course Syllabus (S21) - UPDATED (more accurate).docx
+++ b/INFO-3111 Course Syllabus (S21) - UPDATED (more accurate).docx
@@ -1394,13 +1394,15 @@
               </w:numPr>
               <w:rPr>
                 <w:rFonts w:ascii="Arial Nova" w:hAnsi="Arial Nova"/>
-                <w:sz w:val="19"/>
-                <w:szCs w:val="19"/>
-              </w:rPr>
-            </w:pPr>
-            <w:r>
-              <w:rPr>
-                <w:rFonts w:ascii="Arial Nova" w:hAnsi="Arial Nova"/>
+                <w:dstrike/>
+                <w:sz w:val="19"/>
+                <w:szCs w:val="19"/>
+              </w:rPr>
+            </w:pPr>
+            <w:r>
+              <w:rPr>
+                <w:rFonts w:ascii="Arial Nova" w:hAnsi="Arial Nova"/>
+                <w:dstrike/>
                 <w:sz w:val="19"/>
                 <w:szCs w:val="19"/>
               </w:rPr>
@@ -1786,7 +1788,35 @@
                 <w:sz w:val="19"/>
                 <w:szCs w:val="19"/>
               </w:rPr>
-              <w:t>Project #1 due</w:t>
+              <w:t>(</w:t>
+            </w:r>
+            <w:r>
+              <w:rPr>
+                <w:rFonts w:ascii="Arial" w:hAnsi="Arial" w:cs="Arial"/>
+                <w:b/>
+                <w:bCs/>
+                <w:color w:val="FF0000"/>
+                <w:sz w:val="19"/>
+                <w:szCs w:val="19"/>
+                <w:u w:val="single"/>
+              </w:rPr>
+              <w:t>NO</w:t>
+            </w:r>
+            <w:r>
+              <w:rPr>
+                <w:rFonts w:ascii="Arial" w:hAnsi="Arial" w:cs="Arial"/>
+                <w:sz w:val="19"/>
+                <w:szCs w:val="19"/>
+              </w:rPr>
+              <w:t xml:space="preserve"> LIGHTING</w:t>
+            </w:r>
+            <w:r>
+              <w:rPr>
+                <w:rFonts w:ascii="Arial" w:hAnsi="Arial" w:cs="Arial"/>
+                <w:sz w:val="19"/>
+                <w:szCs w:val="19"/>
+              </w:rPr>
+              <w:t>)</w:t>
             </w:r>
           </w:p>
         </w:tc>
@@ -1881,6 +1911,50 @@
               </w:numPr>
               <w:rPr>
                 <w:rFonts w:ascii="Arial Nova" w:hAnsi="Arial Nova"/>
+                <w:b/>
+                <w:bCs/>
+                <w:color w:val="FF0000"/>
+                <w:sz w:val="19"/>
+                <w:szCs w:val="19"/>
+              </w:rPr>
+            </w:pPr>
+            <w:r>
+              <w:rPr>
+                <w:rFonts w:ascii="Arial Nova" w:hAnsi="Arial Nova"/>
+                <w:sz w:val="19"/>
+                <w:szCs w:val="19"/>
+              </w:rPr>
+              <w:t>Basic Lighting #3 (spots, etc.)</w:t>
+            </w:r>
+            <w:r>
+              <w:rPr>
+                <w:rFonts w:ascii="Arial Nova" w:hAnsi="Arial Nova"/>
+                <w:sz w:val="19"/>
+                <w:szCs w:val="19"/>
+              </w:rPr>
+              <w:t xml:space="preserve"> </w:t>
+            </w:r>
+            <w:r>
+              <w:rPr>
+                <w:rFonts w:ascii="Arial Nova" w:hAnsi="Arial Nova"/>
+                <w:b/>
+                <w:bCs/>
+                <w:color w:val="FF0000"/>
+                <w:sz w:val="19"/>
+                <w:szCs w:val="19"/>
+              </w:rPr>
+              <w:t>**MOVED**</w:t>
+            </w:r>
+          </w:p>
+          <w:p>
+            <w:pPr>
+              <w:pStyle w:val="NoSpacing"/>
+              <w:numPr>
+                <w:ilvl w:val="0"/>
+                <w:numId w:val="1"/>
+              </w:numPr>
+              <w:rPr>
+                <w:rFonts w:ascii="Arial Nova" w:hAnsi="Arial Nova"/>
                 <w:sz w:val="19"/>
                 <w:szCs w:val="19"/>
               </w:rPr>
@@ -1916,7 +1990,15 @@
                 <w:sz w:val="19"/>
                 <w:szCs w:val="19"/>
               </w:rPr>
-              <w:t>(no checkpoint)</w:t>
+              <w:t>Checkpoint #4</w:t>
+            </w:r>
+            <w:r>
+              <w:rPr>
+                <w:rFonts w:ascii="Arial" w:hAnsi="Arial" w:cs="Arial"/>
+                <w:sz w:val="19"/>
+                <w:szCs w:val="19"/>
+              </w:rPr>
+              <w:t xml:space="preserve"> (Yes lighting)</w:t>
             </w:r>
           </w:p>
         </w:tc>
@@ -2068,7 +2150,7 @@
                 <w:sz w:val="19"/>
                 <w:szCs w:val="19"/>
               </w:rPr>
-              <w:t>Checkpoint #</w:t>
+              <w:t>Project #1 due</w:t>
             </w:r>
             <w:r>
               <w:rPr>
@@ -2076,7 +2158,34 @@
                 <w:sz w:val="19"/>
                 <w:szCs w:val="19"/>
               </w:rPr>
-              <w:t>4</w:t>
+              <w:t xml:space="preserve"> </w:t>
+            </w:r>
+            <w:r>
+              <w:rPr>
+                <w:rFonts w:ascii="Arial Nova" w:hAnsi="Arial Nova"/>
+                <w:b/>
+                <w:bCs/>
+                <w:color w:val="FF0000"/>
+                <w:sz w:val="19"/>
+                <w:szCs w:val="19"/>
+              </w:rPr>
+              <w:t>**MOVED**</w:t>
+            </w:r>
+            <w:r>
+              <w:rPr>
+                <w:rFonts w:ascii="Arial" w:hAnsi="Arial" w:cs="Arial"/>
+                <w:sz w:val="19"/>
+                <w:szCs w:val="19"/>
+              </w:rPr>
+              <w:t xml:space="preserve"> </w:t>
+            </w:r>
+            <w:r>
+              <w:rPr>
+                <w:rFonts w:ascii="Arial" w:hAnsi="Arial" w:cs="Arial"/>
+                <w:sz w:val="19"/>
+                <w:szCs w:val="19"/>
+              </w:rPr>
+              <w:t>(yes lighting)</w:t>
             </w:r>
           </w:p>
         </w:tc>

</xml_diff>